<commit_message>
Update Assignment 2 completed Draft.docx
</commit_message>
<xml_diff>
--- a/Assignment 2 completed Draft.docx
+++ b/Assignment 2 completed Draft.docx
@@ -10,6 +10,7 @@
           <w:docPartUnique/>
         </w:docPartObj>
       </w:sdtPr>
+      <w:sdtEndPr/>
       <w:sdtContent>
         <w:p>
           <w:pPr>
@@ -90,6 +91,7 @@
                                     <w:dataBinding w:prefixMappings="xmlns:ns0='http://schemas.microsoft.com/office/2006/coverPageProps'" w:xpath="/ns0:CoverPageProperties[1]/ns0:Abstract[1]" w:storeItemID="{55AF091B-3C7A-41E3-B477-F2FDAA23CFDA}"/>
                                     <w:text/>
                                   </w:sdtPr>
+                                  <w:sdtEndPr/>
                                   <w:sdtContent>
                                     <w:r>
                                       <w:rPr>
@@ -179,6 +181,7 @@
                               <w:dataBinding w:prefixMappings="xmlns:ns0='http://schemas.microsoft.com/office/2006/coverPageProps'" w:xpath="/ns0:CoverPageProperties[1]/ns0:Abstract[1]" w:storeItemID="{55AF091B-3C7A-41E3-B477-F2FDAA23CFDA}"/>
                               <w:text/>
                             </w:sdtPr>
+                            <w:sdtEndPr/>
                             <w:sdtContent>
                               <w:r>
                                 <w:rPr>
@@ -587,6 +590,7 @@
                                   <w:dataBinding w:prefixMappings="xmlns:ns0='http://schemas.openxmlformats.org/package/2006/metadata/core-properties' xmlns:ns1='http://purl.org/dc/elements/1.1/'" w:xpath="/ns0:coreProperties[1]/ns1:title[1]" w:storeItemID="{6C3C8BC8-F283-45AE-878A-BAB7291924A1}"/>
                                   <w:text/>
                                 </w:sdtPr>
+                                <w:sdtEndPr/>
                                 <w:sdtContent>
                                   <w:p>
                                     <w:pPr>
@@ -636,6 +640,7 @@
                                   <w:dataBinding w:prefixMappings="xmlns:ns0='http://schemas.openxmlformats.org/package/2006/metadata/core-properties' xmlns:ns1='http://purl.org/dc/elements/1.1/'" w:xpath="/ns0:coreProperties[1]/ns1:subject[1]" w:storeItemID="{6C3C8BC8-F283-45AE-878A-BAB7291924A1}"/>
                                   <w:text/>
                                 </w:sdtPr>
+                                <w:sdtEndPr/>
                                 <w:sdtContent>
                                   <w:p>
                                     <w:pPr>
@@ -733,6 +738,7 @@
                             <w:dataBinding w:prefixMappings="xmlns:ns0='http://schemas.openxmlformats.org/package/2006/metadata/core-properties' xmlns:ns1='http://purl.org/dc/elements/1.1/'" w:xpath="/ns0:coreProperties[1]/ns1:title[1]" w:storeItemID="{6C3C8BC8-F283-45AE-878A-BAB7291924A1}"/>
                             <w:text/>
                           </w:sdtPr>
+                          <w:sdtEndPr/>
                           <w:sdtContent>
                             <w:p>
                               <w:pPr>
@@ -782,6 +788,7 @@
                             <w:dataBinding w:prefixMappings="xmlns:ns0='http://schemas.openxmlformats.org/package/2006/metadata/core-properties' xmlns:ns1='http://purl.org/dc/elements/1.1/'" w:xpath="/ns0:coreProperties[1]/ns1:subject[1]" w:storeItemID="{6C3C8BC8-F283-45AE-878A-BAB7291924A1}"/>
                             <w:text/>
                           </w:sdtPr>
+                          <w:sdtEndPr/>
                           <w:sdtContent>
                             <w:p>
                               <w:pPr>
@@ -903,6 +910,7 @@
                                     <w:dataBinding w:prefixMappings="xmlns:ns0='http://schemas.openxmlformats.org/package/2006/metadata/core-properties' xmlns:ns1='http://purl.org/dc/elements/1.1/'" w:xpath="/ns0:coreProperties[1]/ns1:creator[1]" w:storeItemID="{6C3C8BC8-F283-45AE-878A-BAB7291924A1}"/>
                                     <w:text/>
                                   </w:sdtPr>
+                                  <w:sdtEndPr/>
                                   <w:sdtContent>
                                     <w:r>
                                       <w:rPr>
@@ -1028,6 +1036,7 @@
                               <w:dataBinding w:prefixMappings="xmlns:ns0='http://schemas.openxmlformats.org/package/2006/metadata/core-properties' xmlns:ns1='http://purl.org/dc/elements/1.1/'" w:xpath="/ns0:coreProperties[1]/ns1:creator[1]" w:storeItemID="{6C3C8BC8-F283-45AE-878A-BAB7291924A1}"/>
                               <w:text/>
                             </w:sdtPr>
+                            <w:sdtEndPr/>
                             <w:sdtContent>
                               <w:r>
                                 <w:rPr>
@@ -1125,6 +1134,12 @@
     </w:sdt>
     <w:sdt>
       <w:sdtPr>
+        <w:rPr>
+          <w:rFonts w:asciiTheme="minorHAnsi" w:eastAsiaTheme="minorEastAsia" w:hAnsiTheme="minorHAnsi" w:cstheme="minorBidi"/>
+          <w:color w:val="auto"/>
+          <w:sz w:val="22"/>
+          <w:szCs w:val="22"/>
+        </w:rPr>
         <w:id w:val="-1002040284"/>
         <w:docPartObj>
           <w:docPartGallery w:val="Table of Contents"/>
@@ -1133,13 +1148,9 @@
       </w:sdtPr>
       <w:sdtEndPr>
         <w:rPr>
-          <w:rFonts w:asciiTheme="minorHAnsi" w:eastAsiaTheme="minorEastAsia" w:hAnsiTheme="minorHAnsi" w:cstheme="minorBidi"/>
           <w:b/>
           <w:bCs/>
           <w:noProof/>
-          <w:color w:val="auto"/>
-          <w:sz w:val="22"/>
-          <w:szCs w:val="22"/>
         </w:rPr>
       </w:sdtEndPr>
       <w:sdtContent>
@@ -9297,7 +9308,7 @@
         </w:rPr>
         <w:t xml:space="preserve">GitHub website </w:t>
       </w:r>
-      <w:hyperlink r:id="rId12" w:history="1">
+      <w:hyperlink r:id="rId12" w:anchor="home" w:history="1">
         <w:r>
           <w:rPr>
             <w:rStyle w:val="Hyperlink"/>
@@ -9485,25 +9496,7 @@
             <w:sz w:val="24"/>
             <w:szCs w:val="24"/>
           </w:rPr>
-          <w:t>Min</w:t>
-        </w:r>
-        <w:r>
-          <w:rPr>
-            <w:rStyle w:val="Hyperlink"/>
-            <w:rFonts w:cstheme="minorHAnsi"/>
-            <w:sz w:val="24"/>
-            <w:szCs w:val="24"/>
-          </w:rPr>
-          <w:t>u</w:t>
-        </w:r>
-        <w:r>
-          <w:rPr>
-            <w:rStyle w:val="Hyperlink"/>
-            <w:rFonts w:cstheme="minorHAnsi"/>
-            <w:sz w:val="24"/>
-            <w:szCs w:val="24"/>
-          </w:rPr>
-          <w:t>tes</w:t>
+          <w:t>Minutes</w:t>
         </w:r>
       </w:hyperlink>
     </w:p>
@@ -9622,16 +9615,7 @@
           <w:sz w:val="24"/>
           <w:szCs w:val="24"/>
         </w:rPr>
-        <w:t>5</w:t>
-      </w:r>
-      <w:r>
-        <w:rPr>
-          <w:rStyle w:val="markedcontent"/>
-          <w:rFonts w:cstheme="minorHAnsi"/>
-          <w:sz w:val="24"/>
-          <w:szCs w:val="24"/>
-        </w:rPr>
-        <w:t xml:space="preserve">/01/2022 </w:t>
+        <w:t xml:space="preserve">5/01/2022 </w:t>
       </w:r>
       <w:hyperlink r:id="rId21" w:history="1">
         <w:r>
@@ -15028,25 +15012,7 @@
           <w:sz w:val="24"/>
           <w:szCs w:val="24"/>
         </w:rPr>
-        <w:t xml:space="preserve"> interviewed </w:t>
-      </w:r>
-      <w:r>
-        <w:rPr>
-          <w:rStyle w:val="markedcontent"/>
-          <w:rFonts w:cstheme="minorHAnsi"/>
-          <w:sz w:val="24"/>
-          <w:szCs w:val="24"/>
-        </w:rPr>
-        <w:t>Zahid</w:t>
-      </w:r>
-      <w:r>
-        <w:rPr>
-          <w:rStyle w:val="markedcontent"/>
-          <w:rFonts w:cstheme="minorHAnsi"/>
-          <w:sz w:val="24"/>
-          <w:szCs w:val="24"/>
-        </w:rPr>
-        <w:t xml:space="preserve"> who is a </w:t>
+        <w:t xml:space="preserve"> interviewed Zahid who is a </w:t>
       </w:r>
       <w:r>
         <w:rPr>
@@ -18278,69 +18244,37 @@
           <w:color w:val="000000"/>
           <w:lang w:eastAsia="en-AU"/>
         </w:rPr>
-        <w:t xml:space="preserve">The rise of machine learning algorithms will transform domestic life too. My parents will be able to get automatic shopping delivered </w:t>
-      </w:r>
+        <w:t>The rise of machine learning algorithms will transform domestic life too. My parents will be able to get automatic shopping delivered regularly without the need to visit the supermarket every few days. With the IoT (Internet of Things) enabled by advanced sensor technologies, many home appliances will be installed with sensors (such as smart fridges) to collect data necessary for machine learning. The algorithm will work out when the stock level in the fridge is low and make a purchasing order online automatically. They can focus more on enjoying life at home rather than chores of shopping. </w:t>
+      </w:r>
+    </w:p>
+    <w:p>
+      <w:pPr>
+        <w:spacing w:after="0" w:line="240" w:lineRule="auto"/>
+        <w:rPr>
+          <w:rFonts w:ascii="Times New Roman" w:eastAsia="Times New Roman" w:hAnsi="Times New Roman" w:cs="Times New Roman"/>
+          <w:sz w:val="24"/>
+          <w:szCs w:val="24"/>
+          <w:lang w:eastAsia="en-AU"/>
+        </w:rPr>
+      </w:pPr>
+    </w:p>
+    <w:p>
+      <w:pPr>
+        <w:spacing w:after="0" w:line="240" w:lineRule="auto"/>
+        <w:rPr>
+          <w:rFonts w:ascii="Times New Roman" w:eastAsia="Times New Roman" w:hAnsi="Times New Roman" w:cs="Times New Roman"/>
+          <w:sz w:val="24"/>
+          <w:szCs w:val="24"/>
+          <w:lang w:eastAsia="en-AU"/>
+        </w:rPr>
+      </w:pPr>
       <w:r>
         <w:rPr>
           <w:rFonts w:ascii="Arial" w:eastAsia="Times New Roman" w:hAnsi="Arial" w:cs="Arial"/>
           <w:color w:val="000000"/>
           <w:lang w:eastAsia="en-AU"/>
         </w:rPr>
-        <w:t>regularly without</w:t>
-      </w:r>
-      <w:r>
-        <w:rPr>
-          <w:rFonts w:ascii="Arial" w:eastAsia="Times New Roman" w:hAnsi="Arial" w:cs="Arial"/>
-          <w:color w:val="000000"/>
-          <w:lang w:eastAsia="en-AU"/>
-        </w:rPr>
-        <w:t xml:space="preserve"> the need to visit the supermarket every few days. With the IoT (Internet of Things) enabled by advanced sensor technologies, many home appliances will be installed with sensors (such as smart fridges) to collect data necessary for machine learning. The algorithm will work out when the stock level in the fridge is low and make a purchasing order online automatically. They can focus more on enjoying life at home rather than chores of shopping. </w:t>
-      </w:r>
-    </w:p>
-    <w:p>
-      <w:pPr>
-        <w:spacing w:after="0" w:line="240" w:lineRule="auto"/>
-        <w:rPr>
-          <w:rFonts w:ascii="Times New Roman" w:eastAsia="Times New Roman" w:hAnsi="Times New Roman" w:cs="Times New Roman"/>
-          <w:sz w:val="24"/>
-          <w:szCs w:val="24"/>
-          <w:lang w:eastAsia="en-AU"/>
-        </w:rPr>
-      </w:pPr>
-    </w:p>
-    <w:p>
-      <w:pPr>
-        <w:spacing w:after="0" w:line="240" w:lineRule="auto"/>
-        <w:rPr>
-          <w:rFonts w:ascii="Times New Roman" w:eastAsia="Times New Roman" w:hAnsi="Times New Roman" w:cs="Times New Roman"/>
-          <w:sz w:val="24"/>
-          <w:szCs w:val="24"/>
-          <w:lang w:eastAsia="en-AU"/>
-        </w:rPr>
-      </w:pPr>
-      <w:r>
-        <w:rPr>
-          <w:rFonts w:ascii="Arial" w:eastAsia="Times New Roman" w:hAnsi="Arial" w:cs="Arial"/>
-          <w:color w:val="000000"/>
-          <w:lang w:eastAsia="en-AU"/>
-        </w:rPr>
-        <w:t xml:space="preserve">Lastly, work will also be impacted by machine learning. I will be able to </w:t>
-      </w:r>
-      <w:r>
-        <w:rPr>
-          <w:rFonts w:ascii="Arial" w:eastAsia="Times New Roman" w:hAnsi="Arial" w:cs="Arial"/>
-          <w:color w:val="000000"/>
-          <w:lang w:eastAsia="en-AU"/>
-        </w:rPr>
-        <w:t>find relevant</w:t>
-      </w:r>
-      <w:r>
-        <w:rPr>
-          <w:rFonts w:ascii="Arial" w:eastAsia="Times New Roman" w:hAnsi="Arial" w:cs="Arial"/>
-          <w:color w:val="000000"/>
-          <w:lang w:eastAsia="en-AU"/>
-        </w:rPr>
-        <w:t xml:space="preserve"> resources faster for jobs that I might do. Machine learning will be able to use what I have searched before to predict what I will search next, as well as preparing documents to be searched faster.</w:t>
+        <w:t>Lastly, work will also be impacted by machine learning. I will be able to find relevant resources faster for jobs that I might do. Machine learning will be able to use what I have searched before to predict what I will search next, as well as preparing documents to be searched faster.</w:t>
       </w:r>
     </w:p>
     <w:p>
@@ -20002,19 +19936,7 @@
     <w:p/>
     <w:p>
       <w:r>
-        <w:t xml:space="preserve">I enjoyed working with Nathaniel; he is really friendly and easy to approach. I am grateful for his leadership so that I can concentrate on technical writing. Thomas is working with us from a different time zone, he is currently living in </w:t>
-      </w:r>
-      <w:r>
-        <w:t>Europe,</w:t>
-      </w:r>
-      <w:r>
-        <w:t xml:space="preserve"> and I guess it must be quite an effort from his side to get to our </w:t>
-      </w:r>
-      <w:r>
-        <w:t>meetings,</w:t>
-      </w:r>
-      <w:r>
-        <w:t xml:space="preserve"> but he is holding up well. Lynn is very meticulous in editing the documents and she is a very diligent student. Alwyn has good creative ideas for projects. I hope to get to know Rabeed and Angles more in the next project, as they have only joined our group for a short time.</w:t>
+        <w:t>I enjoyed working with Nathaniel; he is really friendly and easy to approach. I am grateful for his leadership so that I can concentrate on technical writing. Thomas is working with us from a different time zone, he is currently living in Europe, and I guess it must be quite an effort from his side to get to our meetings, but he is holding up well. Lynn is very meticulous in editing the documents and she is a very diligent student. Alwyn has good creative ideas for projects. I hope to get to know Rabeed and Angles more in the next project, as they have only joined our group for a short time.</w:t>
       </w:r>
     </w:p>
     <w:p>
@@ -20407,37 +20329,308 @@
         <w:t>Thomas</w:t>
       </w:r>
     </w:p>
+    <w:p>
+      <w:pPr>
+        <w:rPr>
+          <w:sz w:val="24"/>
+          <w:szCs w:val="24"/>
+        </w:rPr>
+      </w:pPr>
+    </w:p>
+    <w:p>
+      <w:pPr>
+        <w:rPr>
+          <w:sz w:val="24"/>
+          <w:szCs w:val="24"/>
+        </w:rPr>
+      </w:pPr>
+      <w:r>
+        <w:rPr>
+          <w:sz w:val="24"/>
+          <w:szCs w:val="24"/>
+        </w:rPr>
+        <w:t>I appreciate all the wo</w:t>
+      </w:r>
+      <w:r>
+        <w:rPr>
+          <w:sz w:val="24"/>
+          <w:szCs w:val="24"/>
+        </w:rPr>
+        <w:t>rk</w:t>
+      </w:r>
+      <w:r>
+        <w:rPr>
+          <w:sz w:val="24"/>
+          <w:szCs w:val="24"/>
+        </w:rPr>
+        <w:t xml:space="preserve"> that </w:t>
+      </w:r>
+      <w:r>
+        <w:rPr>
+          <w:sz w:val="24"/>
+          <w:szCs w:val="24"/>
+        </w:rPr>
+        <w:t xml:space="preserve">everyone put into the </w:t>
+      </w:r>
+      <w:r>
+        <w:rPr>
+          <w:sz w:val="24"/>
+          <w:szCs w:val="24"/>
+        </w:rPr>
+        <w:t xml:space="preserve">group </w:t>
+      </w:r>
+      <w:r>
+        <w:rPr>
+          <w:sz w:val="24"/>
+          <w:szCs w:val="24"/>
+        </w:rPr>
+        <w:t>assignment</w:t>
+      </w:r>
+      <w:r>
+        <w:rPr>
+          <w:sz w:val="24"/>
+          <w:szCs w:val="24"/>
+        </w:rPr>
+        <w:t xml:space="preserve">. It was </w:t>
+      </w:r>
+      <w:r>
+        <w:rPr>
+          <w:sz w:val="24"/>
+          <w:szCs w:val="24"/>
+        </w:rPr>
+        <w:t>great that Nathaniel reached out to me in the early weeks when he found out that I did</w:t>
+      </w:r>
+      <w:r>
+        <w:rPr>
+          <w:sz w:val="24"/>
+          <w:szCs w:val="24"/>
+        </w:rPr>
+        <w:t xml:space="preserve"> not</w:t>
+      </w:r>
+      <w:r>
+        <w:rPr>
+          <w:sz w:val="24"/>
+          <w:szCs w:val="24"/>
+        </w:rPr>
+        <w:t xml:space="preserve"> have a group. We work</w:t>
+      </w:r>
+      <w:r>
+        <w:rPr>
+          <w:sz w:val="24"/>
+          <w:szCs w:val="24"/>
+        </w:rPr>
+        <w:t>ed</w:t>
+      </w:r>
+      <w:r>
+        <w:rPr>
+          <w:sz w:val="24"/>
+          <w:szCs w:val="24"/>
+        </w:rPr>
+        <w:t xml:space="preserve"> extremely well as a g</w:t>
+      </w:r>
+      <w:r>
+        <w:rPr>
+          <w:sz w:val="24"/>
+          <w:szCs w:val="24"/>
+        </w:rPr>
+        <w:t>roup</w:t>
+      </w:r>
+      <w:r>
+        <w:rPr>
+          <w:sz w:val="24"/>
+          <w:szCs w:val="24"/>
+        </w:rPr>
+        <w:t xml:space="preserve">, and everyone completed the tasks that were assigned to them. I was able to make suggestions to the group and they were </w:t>
+      </w:r>
+      <w:r>
+        <w:rPr>
+          <w:sz w:val="24"/>
+          <w:szCs w:val="24"/>
+        </w:rPr>
+        <w:t>received</w:t>
+      </w:r>
+      <w:r>
+        <w:rPr>
+          <w:sz w:val="24"/>
+          <w:szCs w:val="24"/>
+        </w:rPr>
+        <w:t xml:space="preserve"> quite well</w:t>
+      </w:r>
+      <w:r>
+        <w:rPr>
+          <w:sz w:val="24"/>
+          <w:szCs w:val="24"/>
+        </w:rPr>
+        <w:t xml:space="preserve"> by all members of the group. When I came up with the name of </w:t>
+      </w:r>
+      <w:r>
+        <w:rPr>
+          <w:sz w:val="24"/>
+          <w:szCs w:val="24"/>
+        </w:rPr>
+        <w:t>for our team, all members at the time were happy to use it.</w:t>
+      </w:r>
+      <w:r>
+        <w:rPr>
+          <w:sz w:val="24"/>
+          <w:szCs w:val="24"/>
+        </w:rPr>
+        <w:t xml:space="preserve"> </w:t>
+      </w:r>
+      <w:r>
+        <w:rPr>
+          <w:sz w:val="24"/>
+          <w:szCs w:val="24"/>
+        </w:rPr>
+        <w:t>It has been an enjoyable experience</w:t>
+      </w:r>
+      <w:r>
+        <w:rPr>
+          <w:sz w:val="24"/>
+          <w:szCs w:val="24"/>
+        </w:rPr>
+        <w:t>.</w:t>
+      </w:r>
+      <w:r>
+        <w:rPr>
+          <w:sz w:val="24"/>
+          <w:szCs w:val="24"/>
+        </w:rPr>
+        <w:t xml:space="preserve"> </w:t>
+      </w:r>
+      <w:r>
+        <w:rPr>
+          <w:sz w:val="24"/>
+          <w:szCs w:val="24"/>
+        </w:rPr>
+        <w:t>Al</w:t>
+      </w:r>
+      <w:r>
+        <w:rPr>
+          <w:sz w:val="24"/>
+          <w:szCs w:val="24"/>
+        </w:rPr>
+        <w:t xml:space="preserve">though I </w:t>
+      </w:r>
+      <w:r>
+        <w:rPr>
+          <w:sz w:val="24"/>
+          <w:szCs w:val="24"/>
+        </w:rPr>
+        <w:t xml:space="preserve">have been </w:t>
+      </w:r>
+      <w:r>
+        <w:rPr>
+          <w:sz w:val="24"/>
+          <w:szCs w:val="24"/>
+        </w:rPr>
+        <w:t xml:space="preserve">in a different </w:t>
+      </w:r>
+      <w:r>
+        <w:rPr>
+          <w:sz w:val="24"/>
+          <w:szCs w:val="24"/>
+        </w:rPr>
+        <w:t>country,</w:t>
+      </w:r>
+      <w:r>
+        <w:rPr>
+          <w:sz w:val="24"/>
+          <w:szCs w:val="24"/>
+        </w:rPr>
+        <w:t xml:space="preserve"> we were able to meet a t</w:t>
+      </w:r>
+      <w:r>
+        <w:rPr>
+          <w:sz w:val="24"/>
+          <w:szCs w:val="24"/>
+        </w:rPr>
+        <w:t>ime that was convenient for all of us most of the time</w:t>
+      </w:r>
+      <w:r>
+        <w:rPr>
+          <w:sz w:val="24"/>
+          <w:szCs w:val="24"/>
+        </w:rPr>
+        <w:t>.</w:t>
+      </w:r>
+    </w:p>
+    <w:p>
+      <w:pPr>
+        <w:pStyle w:val="Heading3"/>
+      </w:pPr>
+      <w:r>
+        <w:t>Alwyn</w:t>
+      </w:r>
+    </w:p>
     <w:p/>
     <w:p>
-      <w:r>
-        <w:t xml:space="preserve">I appreciate all the wok that </w:t>
+      <w:pPr>
+        <w:spacing w:after="0" w:line="240" w:lineRule="auto"/>
+        <w:textAlignment w:val="baseline"/>
+        <w:rPr>
+          <w:rFonts w:eastAsia="Times New Roman" w:cstheme="minorHAnsi"/>
+          <w:sz w:val="24"/>
+          <w:szCs w:val="24"/>
+          <w:lang w:eastAsia="en-AU"/>
+        </w:rPr>
+      </w:pPr>
+      <w:r>
+        <w:rPr>
+          <w:rFonts w:eastAsia="Times New Roman" w:cstheme="minorHAnsi"/>
+          <w:sz w:val="24"/>
+          <w:szCs w:val="24"/>
+          <w:lang w:eastAsia="en-AU"/>
+        </w:rPr>
+        <w:t>As someone who joined the team later down the line, I’m not privy to how the group came together and foster its original dynamic. </w:t>
+      </w:r>
+    </w:p>
+    <w:p>
+      <w:pPr>
+        <w:spacing w:after="0" w:line="240" w:lineRule="auto"/>
+        <w:textAlignment w:val="baseline"/>
+        <w:rPr>
+          <w:rFonts w:eastAsia="Times New Roman" w:cstheme="minorHAnsi"/>
+          <w:sz w:val="24"/>
+          <w:szCs w:val="24"/>
+          <w:lang w:eastAsia="en-AU"/>
+        </w:rPr>
+      </w:pPr>
+      <w:r>
+        <w:rPr>
+          <w:rFonts w:eastAsia="Times New Roman" w:cstheme="minorHAnsi"/>
+          <w:sz w:val="24"/>
+          <w:szCs w:val="24"/>
+          <w:lang w:eastAsia="en-AU"/>
+        </w:rPr>
+        <w:t>However, the team I joined worked excellently together both in terms of synergy together and apart. Our leader was great at making sure most meetings stayed on topic, along with helping to delegate all required tasks and keeping us on track to finished everything assigned. There were no issues when it came to chasing someone down for overdue work and no drama if someone couldn’t contribute in the way originally intended. </w:t>
+      </w:r>
+    </w:p>
+    <w:p>
+      <w:pPr>
+        <w:spacing w:after="0" w:line="240" w:lineRule="auto"/>
+        <w:textAlignment w:val="baseline"/>
+        <w:rPr>
+          <w:rFonts w:eastAsia="Times New Roman" w:cstheme="minorHAnsi"/>
+          <w:sz w:val="24"/>
+          <w:szCs w:val="24"/>
+          <w:lang w:eastAsia="en-AU"/>
+        </w:rPr>
+      </w:pPr>
+      <w:r>
+        <w:rPr>
+          <w:rFonts w:eastAsia="Times New Roman" w:cstheme="minorHAnsi"/>
+          <w:sz w:val="24"/>
+          <w:szCs w:val="24"/>
+          <w:lang w:eastAsia="en-AU"/>
+        </w:rPr>
+        <w:t>Overall, I found the experience of working together a comfortable one and have no doubts that we’ll continue to vibe with each other in the coming weeks. </w:t>
       </w:r>
     </w:p>
     <w:p>
       <w:pPr>
         <w:pStyle w:val="Heading3"/>
       </w:pPr>
-      <w:r>
-        <w:t>Rabeed</w:t>
-      </w:r>
-    </w:p>
-    <w:p/>
-    <w:p>
-      <w:pPr>
-        <w:pStyle w:val="Heading3"/>
-      </w:pPr>
-      <w:r>
-        <w:t>Alwyn</w:t>
-      </w:r>
-    </w:p>
-    <w:p/>
-    <w:p>
-      <w:pPr>
-        <w:pStyle w:val="Heading3"/>
-      </w:pPr>
-      <w:r>
-        <w:t>Angeles</w:t>
-      </w:r>
     </w:p>
     <w:p>
       <w:r>
@@ -21050,7 +21243,7 @@
           <w:lang w:eastAsia="en-AU"/>
         </w:rPr>
       </w:pPr>
-      <w:hyperlink r:id="rId52" w:history="1">
+      <w:hyperlink r:id="rId52" w:anchor="imgrc=RK6j1GoBYjTuTM" w:history="1">
         <w:r>
           <w:rPr>
             <w:rStyle w:val="Hyperlink"/>
@@ -21080,40 +21273,6 @@
         <w:spacing w:after="0" w:line="240" w:lineRule="auto"/>
         <w:textAlignment w:val="baseline"/>
         <w:rPr>
-          <w:rFonts w:ascii="Calibri" w:eastAsia="Times New Roman" w:hAnsi="Calibri" w:cs="Calibri"/>
-          <w:sz w:val="24"/>
-          <w:szCs w:val="24"/>
-          <w:lang w:eastAsia="en-AU"/>
-        </w:rPr>
-      </w:pPr>
-      <w:hyperlink r:id="rId53" w:tgtFrame="_blank" w:history="1">
-        <w:r>
-          <w:rPr>
-            <w:rFonts w:ascii="Calibri" w:eastAsia="Times New Roman" w:hAnsi="Calibri" w:cs="Calibri"/>
-            <w:color w:val="0563C1"/>
-            <w:sz w:val="24"/>
-            <w:szCs w:val="24"/>
-            <w:u w:val="single"/>
-            <w:lang w:eastAsia="en-AU"/>
-          </w:rPr>
-          <w:t>https://www.investopedia.com/terms/c/cryptocurrency.asp</w:t>
-        </w:r>
-      </w:hyperlink>
-      <w:r>
-        <w:rPr>
-          <w:rFonts w:ascii="Calibri" w:eastAsia="Times New Roman" w:hAnsi="Calibri" w:cs="Calibri"/>
-          <w:sz w:val="24"/>
-          <w:szCs w:val="24"/>
-          <w:lang w:eastAsia="en-AU"/>
-        </w:rPr>
-        <w:t> </w:t>
-      </w:r>
-    </w:p>
-    <w:p>
-      <w:pPr>
-        <w:spacing w:after="0" w:line="240" w:lineRule="auto"/>
-        <w:textAlignment w:val="baseline"/>
-        <w:rPr>
           <w:rFonts w:ascii="Segoe UI" w:eastAsia="Times New Roman" w:hAnsi="Segoe UI" w:cs="Segoe UI"/>
           <w:sz w:val="18"/>
           <w:szCs w:val="18"/>
@@ -21126,40 +21285,6 @@
         <w:spacing w:after="0" w:line="240" w:lineRule="auto"/>
         <w:textAlignment w:val="baseline"/>
         <w:rPr>
-          <w:rFonts w:ascii="Calibri" w:eastAsia="Times New Roman" w:hAnsi="Calibri" w:cs="Calibri"/>
-          <w:sz w:val="24"/>
-          <w:szCs w:val="24"/>
-          <w:lang w:eastAsia="en-AU"/>
-        </w:rPr>
-      </w:pPr>
-      <w:hyperlink r:id="rId54" w:tgtFrame="_blank" w:history="1">
-        <w:r>
-          <w:rPr>
-            <w:rFonts w:ascii="Calibri" w:eastAsia="Times New Roman" w:hAnsi="Calibri" w:cs="Calibri"/>
-            <w:color w:val="0563C1"/>
-            <w:sz w:val="24"/>
-            <w:szCs w:val="24"/>
-            <w:u w:val="single"/>
-            <w:lang w:eastAsia="en-AU"/>
-          </w:rPr>
-          <w:t>https://knowledge.wharton.upenn.edu/article/blockchain-will-impact-financial-sector/</w:t>
-        </w:r>
-      </w:hyperlink>
-      <w:r>
-        <w:rPr>
-          <w:rFonts w:ascii="Calibri" w:eastAsia="Times New Roman" w:hAnsi="Calibri" w:cs="Calibri"/>
-          <w:sz w:val="24"/>
-          <w:szCs w:val="24"/>
-          <w:lang w:eastAsia="en-AU"/>
-        </w:rPr>
-        <w:t> </w:t>
-      </w:r>
-    </w:p>
-    <w:p>
-      <w:pPr>
-        <w:spacing w:after="0" w:line="240" w:lineRule="auto"/>
-        <w:textAlignment w:val="baseline"/>
-        <w:rPr>
           <w:rFonts w:ascii="Segoe UI" w:eastAsia="Times New Roman" w:hAnsi="Segoe UI" w:cs="Segoe UI"/>
           <w:sz w:val="18"/>
           <w:szCs w:val="18"/>
@@ -21178,28 +21303,6 @@
           <w:lang w:eastAsia="en-AU"/>
         </w:rPr>
       </w:pPr>
-      <w:hyperlink r:id="rId55" w:tgtFrame="_blank" w:history="1">
-        <w:r>
-          <w:rPr>
-            <w:rFonts w:ascii="Calibri" w:eastAsia="Times New Roman" w:hAnsi="Calibri" w:cs="Calibri"/>
-            <w:color w:val="0563C1"/>
-            <w:sz w:val="24"/>
-            <w:szCs w:val="24"/>
-            <w:u w:val="single"/>
-            <w:lang w:eastAsia="en-AU"/>
-          </w:rPr>
-          <w:t>https://www.mintz.com/insights-center/viewpoints/2231/2018-04-what-blockchain-and-how-will-it-affect-me</w:t>
-        </w:r>
-      </w:hyperlink>
-      <w:r>
-        <w:rPr>
-          <w:rFonts w:ascii="Calibri" w:eastAsia="Times New Roman" w:hAnsi="Calibri" w:cs="Calibri"/>
-          <w:sz w:val="24"/>
-          <w:szCs w:val="24"/>
-          <w:lang w:eastAsia="en-AU"/>
-        </w:rPr>
-        <w:t> </w:t>
-      </w:r>
     </w:p>
     <w:p>
       <w:pPr>
@@ -21212,39 +21315,51 @@
           <w:lang w:eastAsia="en-AU"/>
         </w:rPr>
       </w:pPr>
-    </w:p>
-    <w:p>
-      <w:pPr>
-        <w:spacing w:after="0" w:line="240" w:lineRule="auto"/>
-        <w:textAlignment w:val="baseline"/>
-        <w:rPr>
-          <w:rFonts w:ascii="Calibri" w:eastAsia="Times New Roman" w:hAnsi="Calibri" w:cs="Calibri"/>
-          <w:sz w:val="24"/>
-          <w:szCs w:val="24"/>
-          <w:lang w:eastAsia="en-AU"/>
-        </w:rPr>
-      </w:pPr>
-      <w:hyperlink r:id="rId56" w:tgtFrame="_blank" w:history="1">
-        <w:r>
-          <w:rPr>
-            <w:rFonts w:ascii="Calibri" w:eastAsia="Times New Roman" w:hAnsi="Calibri" w:cs="Calibri"/>
-            <w:color w:val="0563C1"/>
-            <w:sz w:val="24"/>
-            <w:szCs w:val="24"/>
-            <w:u w:val="single"/>
-            <w:lang w:eastAsia="en-AU"/>
-          </w:rPr>
-          <w:t>https://www.citrix.com/ru-ru/solutions/digital-workspace/what-is-a-cloud-service.html</w:t>
-        </w:r>
-      </w:hyperlink>
-      <w:r>
-        <w:rPr>
-          <w:rFonts w:ascii="Calibri" w:eastAsia="Times New Roman" w:hAnsi="Calibri" w:cs="Calibri"/>
-          <w:sz w:val="24"/>
-          <w:szCs w:val="24"/>
-          <w:lang w:eastAsia="en-AU"/>
-        </w:rPr>
-        <w:t> </w:t>
+      <w:r>
+        <w:rPr>
+          <w:rStyle w:val="categories"/>
+        </w:rPr>
+        <w:t xml:space="preserve">Citrix, 2022, </w:t>
+      </w:r>
+      <w:r>
+        <w:rPr>
+          <w:rStyle w:val="categories"/>
+          <w:i/>
+          <w:iCs/>
+        </w:rPr>
+        <w:t>What is a cloud service</w:t>
+      </w:r>
+      <w:r>
+        <w:rPr>
+          <w:rStyle w:val="categories"/>
+        </w:rPr>
+        <w:t xml:space="preserve">, Citrix, viewed 17 January 2022, &lt;https://www.citrix.com/ru-ru/solutions/digital-workspace/what-is-a-cloud-service.html &gt; </w:t>
+      </w:r>
+      <w:r>
+        <w:br/>
+      </w:r>
+      <w:r>
+        <w:br/>
+      </w:r>
+      <w:r>
+        <w:rPr>
+          <w:rStyle w:val="categories"/>
+        </w:rPr>
+        <w:t xml:space="preserve">Ohri, A 2021, </w:t>
+      </w:r>
+      <w:r>
+        <w:rPr>
+          <w:rStyle w:val="categories"/>
+          <w:i/>
+          <w:iCs/>
+        </w:rPr>
+        <w:t xml:space="preserve">RESOURCES </w:t>
+      </w:r>
+      <w:r>
+        <w:rPr>
+          <w:rStyle w:val="categories"/>
+        </w:rPr>
+        <w:t>, jigsaw, viewed 17 January 2022, &lt; https://www.jigsawacademy.com/blogs/cloud-computing/impact-of-cloud-computing &gt;</w:t>
       </w:r>
     </w:p>
     <w:p>
@@ -21261,70 +21376,136 @@
     </w:p>
     <w:p>
       <w:pPr>
-        <w:spacing w:after="0" w:line="240" w:lineRule="auto"/>
-        <w:textAlignment w:val="baseline"/>
-        <w:rPr>
-          <w:rFonts w:ascii="Calibri" w:eastAsia="Times New Roman" w:hAnsi="Calibri" w:cs="Calibri"/>
-          <w:sz w:val="24"/>
-          <w:szCs w:val="24"/>
-          <w:lang w:eastAsia="en-AU"/>
-        </w:rPr>
-      </w:pPr>
-      <w:hyperlink r:id="rId57" w:history="1">
-        <w:r>
-          <w:rPr>
-            <w:rStyle w:val="Hyperlink"/>
-            <w:rFonts w:ascii="Calibri" w:eastAsia="Times New Roman" w:hAnsi="Calibri" w:cs="Calibri"/>
-            <w:sz w:val="24"/>
-            <w:szCs w:val="24"/>
-            <w:lang w:eastAsia="en-AU"/>
-          </w:rPr>
-          <w:t>https://www.jigsawacademy.com/blogs/cloud-computing/impact-of-cloud-computing</w:t>
-        </w:r>
-      </w:hyperlink>
-      <w:r>
-        <w:rPr>
-          <w:rFonts w:ascii="Calibri" w:eastAsia="Times New Roman" w:hAnsi="Calibri" w:cs="Calibri"/>
-          <w:sz w:val="24"/>
-          <w:szCs w:val="24"/>
-          <w:lang w:eastAsia="en-AU"/>
-        </w:rPr>
-        <w:t> </w:t>
-      </w:r>
-    </w:p>
-    <w:p>
-      <w:pPr>
-        <w:spacing w:after="0" w:line="240" w:lineRule="auto"/>
-        <w:textAlignment w:val="baseline"/>
-        <w:rPr>
-          <w:rFonts w:ascii="Segoe UI" w:eastAsia="Times New Roman" w:hAnsi="Segoe UI" w:cs="Segoe UI"/>
-          <w:sz w:val="18"/>
-          <w:szCs w:val="18"/>
-          <w:lang w:eastAsia="en-AU"/>
-        </w:rPr>
-      </w:pPr>
-    </w:p>
-    <w:p>
-      <w:pPr>
-        <w:spacing w:after="0" w:line="240" w:lineRule="auto"/>
-        <w:textAlignment w:val="baseline"/>
-        <w:rPr>
-          <w:rFonts w:ascii="Segoe UI" w:eastAsia="Times New Roman" w:hAnsi="Segoe UI" w:cs="Segoe UI"/>
-          <w:sz w:val="18"/>
-          <w:szCs w:val="18"/>
-          <w:lang w:eastAsia="en-AU"/>
-        </w:rPr>
-      </w:pPr>
-    </w:p>
-    <w:p>
-      <w:pPr>
-        <w:jc w:val="both"/>
-        <w:rPr>
-          <w:rFonts w:cstheme="minorHAnsi"/>
-          <w:sz w:val="24"/>
-          <w:szCs w:val="24"/>
-        </w:rPr>
-      </w:pPr>
+        <w:jc w:val="both"/>
+        <w:rPr>
+          <w:rStyle w:val="categories"/>
+        </w:rPr>
+      </w:pPr>
+      <w:r>
+        <w:rPr>
+          <w:rStyle w:val="categories"/>
+        </w:rPr>
+        <w:t xml:space="preserve">Frankenfield, J 2022, </w:t>
+      </w:r>
+      <w:r>
+        <w:rPr>
+          <w:rStyle w:val="categories"/>
+          <w:i/>
+          <w:iCs/>
+        </w:rPr>
+        <w:t>Cryptocurrency, Investopedia</w:t>
+      </w:r>
+      <w:r>
+        <w:rPr>
+          <w:rStyle w:val="categories"/>
+        </w:rPr>
+        <w:t xml:space="preserve">, viewed 17 January 2022, &lt; https://www.investopedia.com/terms/c/cryptocurrency.asp &gt; </w:t>
+      </w:r>
+      <w:r>
+        <w:br/>
+      </w:r>
+      <w:r>
+        <w:br/>
+      </w:r>
+      <w:r>
+        <w:rPr>
+          <w:rStyle w:val="categories"/>
+        </w:rPr>
+        <w:t xml:space="preserve">Wharton University of PENNSYLVANIA, 2018, </w:t>
+      </w:r>
+      <w:r>
+        <w:rPr>
+          <w:rStyle w:val="categories"/>
+          <w:i/>
+          <w:iCs/>
+        </w:rPr>
+        <w:t xml:space="preserve">How the Blockchain Will Impact the Financial </w:t>
+      </w:r>
+      <w:proofErr w:type="spellStart"/>
+      <w:r>
+        <w:rPr>
+          <w:rStyle w:val="categories"/>
+          <w:i/>
+          <w:iCs/>
+        </w:rPr>
+        <w:t>Sector</w:t>
+      </w:r>
+      <w:r>
+        <w:rPr>
+          <w:rStyle w:val="categories"/>
+        </w:rPr>
+        <w:t>,Wharton</w:t>
+      </w:r>
+      <w:proofErr w:type="spellEnd"/>
+      <w:r>
+        <w:rPr>
+          <w:rStyle w:val="categories"/>
+        </w:rPr>
+        <w:t xml:space="preserve"> University of PENNSYLVANIA, viewed 17 January 2022, &lt;https://knowledge.wharton.upenn.edu/article/blockchain-will-impact-financial-sector/ &gt; </w:t>
+      </w:r>
+      <w:r>
+        <w:br/>
+      </w:r>
+      <w:r>
+        <w:br/>
+      </w:r>
+      <w:r>
+        <w:rPr>
+          <w:rStyle w:val="categories"/>
+        </w:rPr>
+        <w:t xml:space="preserve">Adams, L 2018, </w:t>
+      </w:r>
+      <w:r>
+        <w:rPr>
+          <w:rStyle w:val="categories"/>
+          <w:i/>
+          <w:iCs/>
+        </w:rPr>
+        <w:t>What is blockchain and how will it affect me?</w:t>
+      </w:r>
+      <w:r>
+        <w:rPr>
+          <w:rStyle w:val="categories"/>
+        </w:rPr>
+        <w:t xml:space="preserve">, MINTZ, viewed 17 January 2022, &lt; </w:t>
+      </w:r>
+      <w:r>
+        <w:rPr>
+          <w:rStyle w:val="categories"/>
+        </w:rPr>
+        <w:lastRenderedPageBreak/>
+        <w:t>https://www.mintz.com/insights-center/viewpoints/2231/2018-04-what-blockchain-and-how-will-it-affect-me &gt;</w:t>
+      </w:r>
+    </w:p>
+    <w:p>
+      <w:pPr>
+        <w:jc w:val="both"/>
+        <w:rPr>
+          <w:rFonts w:cstheme="minorHAnsi"/>
+          <w:sz w:val="24"/>
+          <w:szCs w:val="24"/>
+        </w:rPr>
+      </w:pPr>
+      <w:r>
+        <w:rPr>
+          <w:rStyle w:val="categories"/>
+        </w:rPr>
+        <w:t>Marius, H 2020,</w:t>
+      </w:r>
+      <w:r>
+        <w:rPr>
+          <w:rStyle w:val="categories"/>
+          <w:i/>
+          <w:iCs/>
+        </w:rPr>
+        <w:t xml:space="preserve"> Overview: State-of-the-Art Machine Learning Algorithms per Discipline &amp; per Task </w:t>
+      </w:r>
+      <w:r>
+        <w:rPr>
+          <w:rStyle w:val="categories"/>
+        </w:rPr>
+        <w:t>, towards data science, viewed 17 January 2022, &lt; https://towardsdatascience.com/overview-state-of-the-art-machine-learning-algorithms-per-discipline-per-task-c1a16a66b8bb &gt;</w:t>
+      </w:r>
     </w:p>
     <w:p>
       <w:pPr>
@@ -21352,7 +21533,6 @@
       </w:pPr>
       <w:bookmarkStart w:id="51" w:name="_Toc93424707"/>
       <w:r>
-        <w:lastRenderedPageBreak/>
         <w:t>Interview with Christine transcript</w:t>
       </w:r>
       <w:bookmarkEnd w:id="51"/>
@@ -21863,6 +22043,7 @@
           <w:sz w:val="24"/>
           <w:szCs w:val="24"/>
         </w:rPr>
+        <w:lastRenderedPageBreak/>
         <w:t>Nathaniel:</w:t>
       </w:r>
       <w:r>
@@ -21991,7 +22172,6 @@
           <w:sz w:val="24"/>
           <w:szCs w:val="24"/>
         </w:rPr>
-        <w:lastRenderedPageBreak/>
         <w:t>Christine:</w:t>
       </w:r>
       <w:r>
@@ -22448,6 +22628,7 @@
           <w:sz w:val="24"/>
           <w:szCs w:val="24"/>
         </w:rPr>
+        <w:lastRenderedPageBreak/>
         <w:t>Christine:</w:t>
       </w:r>
       <w:r>
@@ -22587,7 +22768,6 @@
           <w:sz w:val="24"/>
           <w:szCs w:val="24"/>
         </w:rPr>
-        <w:lastRenderedPageBreak/>
         <w:t xml:space="preserve">SES needs us to do, a lot of data scientists, a lot of data and engineers, and then a lot of senior executive and ministers and secretaries and things like that. </w:t>
       </w:r>
     </w:p>
@@ -22947,7 +23127,16 @@
           <w:sz w:val="24"/>
           <w:szCs w:val="24"/>
         </w:rPr>
-        <w:t xml:space="preserve"> Okay. Fascinating. This really does sound like a fascinating job that you do. please tell us about your interactions with other IT professionals you touched briefly before on data analysts, data engineers. What exactly did you, if you can, if you know, how your work and their </w:t>
+        <w:t xml:space="preserve"> Okay. Fascinating. This really does sound like a fascinating job that you do. please tell us about your interactions with other IT professionals you touched briefly before on data analysts, data engineers. What exactly did you, if you can, if you know, how your work and </w:t>
+      </w:r>
+      <w:r>
+        <w:rPr>
+          <w:rFonts w:asciiTheme="minorHAnsi" w:hAnsiTheme="minorHAnsi" w:cstheme="minorHAnsi"/>
+          <w:sz w:val="24"/>
+          <w:szCs w:val="24"/>
+        </w:rPr>
+        <w:lastRenderedPageBreak/>
+        <w:t xml:space="preserve">their </w:t>
       </w:r>
       <w:r>
         <w:rPr>
@@ -23048,7 +23237,6 @@
           <w:sz w:val="24"/>
           <w:szCs w:val="24"/>
         </w:rPr>
-        <w:lastRenderedPageBreak/>
         <w:t>So,</w:t>
       </w:r>
       <w:r>
@@ -23382,7 +23570,16 @@
           <w:sz w:val="24"/>
           <w:szCs w:val="24"/>
         </w:rPr>
-        <w:t xml:space="preserve"> that the information included in your data set. He is correct and should be there. So when I say data cleansing, we're actually checking individual records of whatever it is that that data set relates to, to verify that it should be included in that data set, but it's not a system error or a human error or things like that.</w:t>
+        <w:t xml:space="preserve"> that the information included in your data set. He is correct and should be there. So when I say data cleansing, we're actually checking individual records of whatever it is that that data set relates to, to verify that it </w:t>
+      </w:r>
+      <w:r>
+        <w:rPr>
+          <w:rFonts w:asciiTheme="minorHAnsi" w:hAnsiTheme="minorHAnsi" w:cstheme="minorHAnsi"/>
+          <w:sz w:val="24"/>
+          <w:szCs w:val="24"/>
+        </w:rPr>
+        <w:lastRenderedPageBreak/>
+        <w:t>should be included in that data set, but it's not a system error or a human error or things like that.</w:t>
       </w:r>
     </w:p>
     <w:p>
@@ -23513,7 +23710,6 @@
           <w:sz w:val="24"/>
           <w:szCs w:val="24"/>
         </w:rPr>
-        <w:lastRenderedPageBreak/>
         <w:t>Christine:</w:t>
       </w:r>
       <w:r>
@@ -23860,7 +24056,16 @@
           <w:sz w:val="24"/>
           <w:szCs w:val="24"/>
         </w:rPr>
-        <w:t xml:space="preserve"> Yes. Yeah. Good word. That's a great word for it. It can be very challenging at times, especially like the position I'm in. Because I'm in the middle of the, the minions, the technical people, that do the work and then the senior executive who just want their answers, the questions answered regardless of whether it's possible or not.</w:t>
+        <w:t xml:space="preserve"> Yes. Yeah. Good word. That's a great word for it. It can be very challenging at times, especially like the position I'm in. Because I'm in the middle of the, the minions, the technical </w:t>
+      </w:r>
+      <w:r>
+        <w:rPr>
+          <w:rFonts w:asciiTheme="minorHAnsi" w:hAnsiTheme="minorHAnsi" w:cstheme="minorHAnsi"/>
+          <w:sz w:val="24"/>
+          <w:szCs w:val="24"/>
+        </w:rPr>
+        <w:lastRenderedPageBreak/>
+        <w:t>people, that do the work and then the senior executive who just want their answers, the questions answered regardless of whether it's possible or not.</w:t>
       </w:r>
     </w:p>
     <w:p>
@@ -23994,7 +24199,6 @@
           <w:sz w:val="24"/>
           <w:szCs w:val="24"/>
         </w:rPr>
-        <w:lastRenderedPageBreak/>
         <w:t xml:space="preserve">Um, but my particular job is really focused on managing people upwards and downwards. </w:t>
       </w:r>
     </w:p>
@@ -24308,6 +24512,7 @@
           <w:sz w:val="24"/>
           <w:szCs w:val="24"/>
         </w:rPr>
+        <w:lastRenderedPageBreak/>
         <w:t>Christine:</w:t>
       </w:r>
       <w:r>
@@ -24461,7 +24666,6 @@
           <w:sz w:val="24"/>
           <w:szCs w:val="24"/>
         </w:rPr>
-        <w:lastRenderedPageBreak/>
         <w:t xml:space="preserve">That'd be very challenging. as well managing all those staff no, </w:t>
       </w:r>
     </w:p>
@@ -24746,6 +24950,7 @@
           <w:sz w:val="24"/>
           <w:szCs w:val="24"/>
         </w:rPr>
+        <w:lastRenderedPageBreak/>
         <w:t>Nathaniel:</w:t>
       </w:r>
       <w:r>
@@ -24950,7 +25155,6 @@
           <w:sz w:val="24"/>
           <w:szCs w:val="24"/>
         </w:rPr>
-        <w:lastRenderedPageBreak/>
         <w:t xml:space="preserve">Is there any way you could possibly </w:t>
       </w:r>
       <w:r>
@@ -25287,7 +25491,16 @@
           <w:sz w:val="24"/>
           <w:szCs w:val="24"/>
         </w:rPr>
-        <w:t xml:space="preserve"> work for the government, public servants is stuck in their ways. They're very headstrong and just want to do it the way they've always done it because they've resistant to change. These changes will be really, really good.</w:t>
+        <w:t xml:space="preserve"> work for the government, public servants is stuck in their ways. They're very headstrong and </w:t>
+      </w:r>
+      <w:r>
+        <w:rPr>
+          <w:rFonts w:asciiTheme="minorHAnsi" w:hAnsiTheme="minorHAnsi" w:cstheme="minorHAnsi"/>
+          <w:sz w:val="24"/>
+          <w:szCs w:val="24"/>
+        </w:rPr>
+        <w:lastRenderedPageBreak/>
+        <w:t>just want to do it the way they've always done it because they've resistant to change. These changes will be really, really good.</w:t>
       </w:r>
     </w:p>
     <w:p>
@@ -25442,7 +25655,6 @@
           <w:sz w:val="24"/>
           <w:szCs w:val="24"/>
         </w:rPr>
-        <w:lastRenderedPageBreak/>
         <w:t>Nathaniel:</w:t>
       </w:r>
       <w:r>
@@ -25727,6 +25939,7 @@
           <w:sz w:val="24"/>
           <w:szCs w:val="24"/>
         </w:rPr>
+        <w:lastRenderedPageBreak/>
         <w:t>Nathaniel:</w:t>
       </w:r>
       <w:r>
@@ -25933,7 +26146,6 @@
           <w:sz w:val="24"/>
           <w:szCs w:val="24"/>
         </w:rPr>
-        <w:lastRenderedPageBreak/>
         <w:t xml:space="preserve">Or am I thinking something totally different? </w:t>
       </w:r>
     </w:p>
@@ -26252,7 +26464,16 @@
           <w:sz w:val="24"/>
           <w:szCs w:val="24"/>
         </w:rPr>
-        <w:t xml:space="preserve"> a class diagram would be like to say, You might have a client class, which the properties in that client class might be like, you know, name, age, date of birth, and all of that jazz, um, which might have a relationship to your pets, which is another class, which might have a name age and whatever else.</w:t>
+        <w:t xml:space="preserve"> a class diagram would be like to say, You might have a client class, which the properties in that client class might be like, you know, name, age, date of birth, and all of that jazz, um, </w:t>
+      </w:r>
+      <w:r>
+        <w:rPr>
+          <w:rFonts w:asciiTheme="minorHAnsi" w:hAnsiTheme="minorHAnsi" w:cstheme="minorHAnsi"/>
+          <w:sz w:val="24"/>
+          <w:szCs w:val="24"/>
+        </w:rPr>
+        <w:lastRenderedPageBreak/>
+        <w:t>which might have a relationship to your pets, which is another class, which might have a name age and whatever else.</w:t>
       </w:r>
     </w:p>
     <w:p>
@@ -26386,16 +26607,7 @@
           <w:sz w:val="24"/>
           <w:szCs w:val="24"/>
         </w:rPr>
-        <w:t xml:space="preserve"> shows you the relationships between classes. So, you know, if you might, it might be like a person owns a </w:t>
-      </w:r>
-      <w:r>
-        <w:rPr>
-          <w:rFonts w:asciiTheme="minorHAnsi" w:hAnsiTheme="minorHAnsi" w:cstheme="minorHAnsi"/>
-          <w:sz w:val="24"/>
-          <w:szCs w:val="24"/>
-        </w:rPr>
-        <w:lastRenderedPageBreak/>
-        <w:t xml:space="preserve">pet. Has a dog bowl or item was something, a you or whatever else. it shows you all of this relationships. </w:t>
+        <w:t xml:space="preserve"> shows you the relationships between classes. So, you know, if you might, it might be like a person owns a pet. Has a dog bowl or item was something, a you or whatever else. it shows you all of this relationships. </w:t>
       </w:r>
     </w:p>
     <w:p>
@@ -26632,6 +26844,7 @@
           <w:sz w:val="24"/>
           <w:szCs w:val="24"/>
         </w:rPr>
+        <w:lastRenderedPageBreak/>
         <w:t>Zahid:</w:t>
       </w:r>
       <w:r>
@@ -26790,7 +27003,6 @@
           <w:sz w:val="24"/>
           <w:szCs w:val="24"/>
         </w:rPr>
-        <w:lastRenderedPageBreak/>
         <w:t xml:space="preserve">Um, so yeah, one day I could be. Developing a new application or designing an application the other day, I could be like, you know, working on some migration project and the next day I could have nothing to do with </w:t>
       </w:r>
       <w:r>
@@ -26961,6 +27173,7 @@
           <w:sz w:val="24"/>
           <w:szCs w:val="24"/>
         </w:rPr>
+        <w:lastRenderedPageBreak/>
         <w:t xml:space="preserve">Um, we also have like program managers that look off to like the funding and, um, I said it was funding and timelines and resources of the project. So, um, you know, the re uh, hiring and all of that. Um, and that would actually basically </w:t>
       </w:r>
       <w:r>
@@ -27136,7 +27349,6 @@
           <w:sz w:val="24"/>
           <w:szCs w:val="24"/>
         </w:rPr>
-        <w:lastRenderedPageBreak/>
         <w:t xml:space="preserve">Um, because we don't necessarily go out to the public to deal with the clients of the government agency. Um, uh, so. Our business. Our clients is actually our business stakeholders who are people that work in that in our organization that, </w:t>
       </w:r>
       <w:r>
@@ -27307,6 +27519,7 @@
           <w:sz w:val="24"/>
           <w:szCs w:val="24"/>
         </w:rPr>
+        <w:lastRenderedPageBreak/>
         <w:t xml:space="preserve">Doing documentation and talking to the various stakeholders such as the, it architects, our, uh, product owner, um, and whoever to come up with the requirements. So my major, the most of my time has been, has gone to documentation and writing and designing the system itself. Um, I think, you know, </w:t>
       </w:r>
       <w:r>
@@ -27458,7 +27671,6 @@
           <w:sz w:val="24"/>
           <w:szCs w:val="24"/>
         </w:rPr>
-        <w:lastRenderedPageBreak/>
         <w:t xml:space="preserve">I could </w:t>
       </w:r>
     </w:p>
@@ -27682,6 +27894,7 @@
           <w:sz w:val="24"/>
           <w:szCs w:val="24"/>
         </w:rPr>
+        <w:lastRenderedPageBreak/>
         <w:t>Nathaniel:</w:t>
       </w:r>
       <w:r>
@@ -27811,7 +28024,6 @@
           <w:sz w:val="24"/>
           <w:szCs w:val="24"/>
         </w:rPr>
-        <w:lastRenderedPageBreak/>
         <w:t xml:space="preserve">Um, </w:t>
       </w:r>
       <w:r>
@@ -28097,6 +28309,7 @@
           <w:sz w:val="24"/>
           <w:szCs w:val="24"/>
         </w:rPr>
+        <w:lastRenderedPageBreak/>
         <w:t xml:space="preserve">Um, Yeah, I think, I think time management and just prioritizing work right now, it's been difficult just because I am in that leading role that I have to contribute and interact with everyone at the moment. So, yeah. That's my biggest one at the moment. </w:t>
       </w:r>
     </w:p>
@@ -28229,16 +28442,7 @@
           <w:sz w:val="24"/>
           <w:szCs w:val="24"/>
         </w:rPr>
-        <w:t xml:space="preserve">And, you know, it's kind of interesting for me to look at because it's going to impact a lot of my personal projects as well is how the different applications, uh, exchange data. Um, so, uh, as, as I mentioned, you know, in the thing that we're building, we have TypeScript, we have Python, we have C sharp and, you know, inside of a particular programming language, it might be quite simple to exchange data, but when you have multiple systems that are, you know, </w:t>
-      </w:r>
-      <w:r>
-        <w:rPr>
-          <w:rFonts w:asciiTheme="minorHAnsi" w:hAnsiTheme="minorHAnsi" w:cstheme="minorHAnsi"/>
-          <w:sz w:val="24"/>
-          <w:szCs w:val="24"/>
-        </w:rPr>
-        <w:lastRenderedPageBreak/>
-        <w:t xml:space="preserve">That are not even in the same platform </w:t>
+        <w:t xml:space="preserve">And, you know, it's kind of interesting for me to look at because it's going to impact a lot of my personal projects as well is how the different applications, uh, exchange data. Um, so, uh, as, as I mentioned, you know, in the thing that we're building, we have TypeScript, we have Python, we have C sharp and, you know, inside of a particular programming language, it might be quite simple to exchange data, but when you have multiple systems that are, you know, That are not even in the same platform </w:t>
       </w:r>
       <w:r>
         <w:rPr>
@@ -28440,6 +28644,7 @@
           <w:sz w:val="24"/>
           <w:szCs w:val="24"/>
         </w:rPr>
+        <w:lastRenderedPageBreak/>
         <w:t xml:space="preserve">Um, </w:t>
       </w:r>
       <w:r>
@@ -28588,7 +28793,6 @@
           <w:sz w:val="24"/>
           <w:szCs w:val="24"/>
         </w:rPr>
-        <w:lastRenderedPageBreak/>
         <w:t xml:space="preserve">That's really the essence of what I do. Like, um, it's like, I know my, my role is like a senior business analyst, but I think I do tend to, um, have my foot into in ITI architecture or data </w:t>
       </w:r>
       <w:r>
@@ -28753,7 +28957,7 @@
       </w:pPr>
     </w:p>
     <w:sectPr>
-      <w:footerReference w:type="default" r:id="rId58"/>
+      <w:footerReference w:type="default" r:id="rId53"/>
       <w:pgSz w:w="11906" w:h="16838"/>
       <w:pgMar w:top="1440" w:right="1440" w:bottom="1440" w:left="1440" w:header="708" w:footer="708" w:gutter="0"/>
       <w:pgNumType w:start="0"/>
@@ -31967,6 +32171,7 @@
   <w:style w:type="character" w:default="1" w:styleId="DefaultParagraphFont">
     <w:name w:val="Default Paragraph Font"/>
     <w:uiPriority w:val="1"/>
+    <w:semiHidden/>
     <w:unhideWhenUsed/>
   </w:style>
   <w:style w:type="table" w:default="1" w:styleId="TableNormal">
@@ -32995,6 +33200,11 @@
       </w:tcPr>
     </w:tblStylePr>
   </w:style>
+  <w:style w:type="character" w:customStyle="1" w:styleId="categories">
+    <w:name w:val="categories"/>
+    <w:basedOn w:val="DefaultParagraphFont"/>
+    <w:rsid w:val="000A7801"/>
+  </w:style>
 </w:styles>
 </file>
 
@@ -33329,12 +33539,7 @@
 </file>
 
 <file path=customXml/item3.xml><?xml version="1.0" encoding="utf-8"?>
-<?mso-contentType ?>
-<FormTemplates xmlns="http://schemas.microsoft.com/sharepoint/v3/contenttype/forms">
-  <Display>DocumentLibraryForm</Display>
-  <Edit>DocumentLibraryForm</Edit>
-  <New>DocumentLibraryForm</New>
-</FormTemplates>
+<b:Sources xmlns:b="http://schemas.openxmlformats.org/officeDocument/2006/bibliography" xmlns="http://schemas.openxmlformats.org/officeDocument/2006/bibliography" SelectedStyle="\HarvardAnglia2008OfficeOnline.xsl" StyleName="Harvard - Anglia" Version="2008"/>
 </file>
 
 <file path=customXml/item4.xml><?xml version="1.0" encoding="utf-8"?>
@@ -33510,7 +33715,12 @@
 </file>
 
 <file path=customXml/item5.xml><?xml version="1.0" encoding="utf-8"?>
-<b:Sources xmlns:b="http://schemas.openxmlformats.org/officeDocument/2006/bibliography" xmlns="http://schemas.openxmlformats.org/officeDocument/2006/bibliography" SelectedStyle="\HarvardAnglia2008OfficeOnline.xsl" StyleName="Harvard - Anglia" Version="2008"/>
+<?mso-contentType ?>
+<FormTemplates xmlns="http://schemas.microsoft.com/sharepoint/v3/contenttype/forms">
+  <Display>DocumentLibraryForm</Display>
+  <Edit>DocumentLibraryForm</Edit>
+  <New>DocumentLibraryForm</New>
+</FormTemplates>
 </file>
 
 <file path=customXml/itemProps1.xml><?xml version="1.0" encoding="utf-8"?>
@@ -33531,9 +33741,9 @@
 </file>
 
 <file path=customXml/itemProps3.xml><?xml version="1.0" encoding="utf-8"?>
-<ds:datastoreItem xmlns:ds="http://schemas.openxmlformats.org/officeDocument/2006/customXml" ds:itemID="{595B1797-DFD9-46B0-85E7-47CE5729856A}">
+<ds:datastoreItem xmlns:ds="http://schemas.openxmlformats.org/officeDocument/2006/customXml" ds:itemID="{92634329-1055-4FA2-B6F4-CC9A65C791D7}">
   <ds:schemaRefs>
-    <ds:schemaRef ds:uri="http://schemas.microsoft.com/sharepoint/v3/contenttype/forms"/>
+    <ds:schemaRef ds:uri="http://schemas.openxmlformats.org/officeDocument/2006/bibliography"/>
   </ds:schemaRefs>
 </ds:datastoreItem>
 </file>
@@ -33557,9 +33767,9 @@
 </file>
 
 <file path=customXml/itemProps5.xml><?xml version="1.0" encoding="utf-8"?>
-<ds:datastoreItem xmlns:ds="http://schemas.openxmlformats.org/officeDocument/2006/customXml" ds:itemID="{92634329-1055-4FA2-B6F4-CC9A65C791D7}">
+<ds:datastoreItem xmlns:ds="http://schemas.openxmlformats.org/officeDocument/2006/customXml" ds:itemID="{595B1797-DFD9-46B0-85E7-47CE5729856A}">
   <ds:schemaRefs>
-    <ds:schemaRef ds:uri="http://schemas.openxmlformats.org/officeDocument/2006/bibliography"/>
+    <ds:schemaRef ds:uri="http://schemas.microsoft.com/sharepoint/v3/contenttype/forms"/>
   </ds:schemaRefs>
 </ds:datastoreItem>
 </file>
</xml_diff>